<commit_message>
Subdivide diagnosis methods: UseTimeBased, CalendarTimeBased, PredictiveMaintenance.
</commit_message>
<xml_diff>
--- a/development_log.docx
+++ b/development_log.docx
@@ -1,6 +1,6 @@
 
 <file path=word/document.xml><?xml version="1.0" encoding="utf-8"?>
-<w:document xmlns:wpc="http://schemas.microsoft.com/office/word/2010/wordprocessingCanvas" xmlns:cx="http://schemas.microsoft.com/office/drawing/2014/chartex" xmlns:cx1="http://schemas.microsoft.com/office/drawing/2015/9/8/chartex" xmlns:cx2="http://schemas.microsoft.com/office/drawing/2015/10/21/chartex" xmlns:cx3="http://schemas.microsoft.com/office/drawing/2016/5/9/chartex" xmlns:cx4="http://schemas.microsoft.com/office/drawing/2016/5/10/chartex" xmlns:cx5="http://schemas.microsoft.com/office/drawing/2016/5/11/chartex" xmlns:cx6="http://schemas.microsoft.com/office/drawing/2016/5/12/chartex" xmlns:cx7="http://schemas.microsoft.com/office/drawing/2016/5/13/chartex" xmlns:cx8="http://schemas.microsoft.com/office/drawing/2016/5/14/chartex" xmlns:mc="http://schemas.openxmlformats.org/markup-compatibility/2006" xmlns:aink="http://schemas.microsoft.com/office/drawing/2016/ink" xmlns:am3d="http://schemas.microsoft.com/office/drawing/2017/model3d" xmlns:o="urn:schemas-microsoft-com:office:office" xmlns:r="http://schemas.openxmlformats.org/officeDocument/2006/relationships" xmlns:m="http://schemas.openxmlformats.org/officeDocument/2006/math" xmlns:v="urn:schemas-microsoft-com:vml" xmlns:wp14="http://schemas.microsoft.com/office/word/2010/wordprocessingDrawing" xmlns:wp="http://schemas.openxmlformats.org/drawingml/2006/wordprocessingDrawing" xmlns:w10="urn:schemas-microsoft-com:office:word" xmlns:w="http://schemas.openxmlformats.org/wordprocessingml/2006/main" xmlns:w14="http://schemas.microsoft.com/office/word/2010/wordml" xmlns:w15="http://schemas.microsoft.com/office/word/2012/wordml" xmlns:w16cid="http://schemas.microsoft.com/office/word/2016/wordml/cid" xmlns:w16se="http://schemas.microsoft.com/office/word/2015/wordml/symex" xmlns:wpg="http://schemas.microsoft.com/office/word/2010/wordprocessingGroup" xmlns:wpi="http://schemas.microsoft.com/office/word/2010/wordprocessingInk" xmlns:wne="http://schemas.microsoft.com/office/word/2006/wordml" xmlns:wps="http://schemas.microsoft.com/office/word/2010/wordprocessingShape" mc:Ignorable="w14 w15 w16se w16cid wp14">
+<w:document xmlns:wpc="http://schemas.microsoft.com/office/word/2010/wordprocessingCanvas" xmlns:cx="http://schemas.microsoft.com/office/drawing/2014/chartex" xmlns:cx1="http://schemas.microsoft.com/office/drawing/2015/9/8/chartex" xmlns:cx2="http://schemas.microsoft.com/office/drawing/2015/10/21/chartex" xmlns:cx3="http://schemas.microsoft.com/office/drawing/2016/5/9/chartex" xmlns:cx4="http://schemas.microsoft.com/office/drawing/2016/5/10/chartex" xmlns:cx5="http://schemas.microsoft.com/office/drawing/2016/5/11/chartex" xmlns:cx6="http://schemas.microsoft.com/office/drawing/2016/5/12/chartex" xmlns:cx7="http://schemas.microsoft.com/office/drawing/2016/5/13/chartex" xmlns:cx8="http://schemas.microsoft.com/office/drawing/2016/5/14/chartex" xmlns:mc="http://schemas.openxmlformats.org/markup-compatibility/2006" xmlns:aink="http://schemas.microsoft.com/office/drawing/2016/ink" xmlns:am3d="http://schemas.microsoft.com/office/drawing/2017/model3d" xmlns:o="urn:schemas-microsoft-com:office:office" xmlns:r="http://schemas.openxmlformats.org/officeDocument/2006/relationships" xmlns:m="http://schemas.openxmlformats.org/officeDocument/2006/math" xmlns:v="urn:schemas-microsoft-com:vml" xmlns:wp14="http://schemas.microsoft.com/office/word/2010/wordprocessingDrawing" xmlns:wp="http://schemas.openxmlformats.org/drawingml/2006/wordprocessingDrawing" xmlns:w10="urn:schemas-microsoft-com:office:word" xmlns:w="http://schemas.openxmlformats.org/wordprocessingml/2006/main" xmlns:w14="http://schemas.microsoft.com/office/word/2010/wordml" xmlns:w15="http://schemas.microsoft.com/office/word/2012/wordml" xmlns:w16cex="http://schemas.microsoft.com/office/word/2018/wordml/cex" xmlns:w16cid="http://schemas.microsoft.com/office/word/2016/wordml/cid" xmlns:w16="http://schemas.microsoft.com/office/word/2018/wordml" xmlns:w16sdtdh="http://schemas.microsoft.com/office/word/2020/wordml/sdtdatahash" xmlns:w16se="http://schemas.microsoft.com/office/word/2015/wordml/symex" xmlns:wpg="http://schemas.microsoft.com/office/word/2010/wordprocessingGroup" xmlns:wpi="http://schemas.microsoft.com/office/word/2010/wordprocessingInk" xmlns:wne="http://schemas.microsoft.com/office/word/2006/wordml" xmlns:wps="http://schemas.microsoft.com/office/word/2010/wordprocessingShape" mc:Ignorable="w14 w15 w16se w16cid w16 w16cex w16sdtdh wp14">
   <w:body>
     <w:p>
       <w:pPr>
@@ -288,7 +288,7 @@
           <w:noProof/>
         </w:rPr>
         <w:drawing>
-          <wp:inline distT="0" distB="0" distL="0" distR="0" wp14:anchorId="49319C9F" wp14:editId="0BBEC402">
+          <wp:inline distT="0" distB="0" distL="0" distR="0" wp14:anchorId="067EB588" wp14:editId="4606E445">
             <wp:extent cx="5731510" cy="2473960"/>
             <wp:effectExtent l="0" t="0" r="2540" b="2540"/>
             <wp:docPr id="1" name="그림 1"/>
@@ -379,9 +379,6 @@
     <w:p>
       <w:pPr>
         <w:spacing w:after="0"/>
-        <w:rPr>
-          <w:rFonts w:hint="eastAsia"/>
-        </w:rPr>
       </w:pPr>
       <w:r>
         <w:rPr>
@@ -429,7 +426,7 @@
           <w:noProof/>
         </w:rPr>
         <w:drawing>
-          <wp:inline distT="0" distB="0" distL="0" distR="0" wp14:anchorId="0C6C778D" wp14:editId="40AEDEB6">
+          <wp:inline distT="0" distB="0" distL="0" distR="0" wp14:anchorId="116FF7F2" wp14:editId="0F87C054">
             <wp:extent cx="333375" cy="866775"/>
             <wp:effectExtent l="0" t="0" r="9525" b="9525"/>
             <wp:docPr id="2" name="그림 2"/>
@@ -523,7 +520,7 @@
         </w:rPr>
         <w:lastRenderedPageBreak/>
         <w:drawing>
-          <wp:inline distT="0" distB="0" distL="0" distR="0" wp14:anchorId="11DF4E45" wp14:editId="0BEE0AAC">
+          <wp:inline distT="0" distB="0" distL="0" distR="0" wp14:anchorId="65EA1FF2" wp14:editId="61D8610D">
             <wp:extent cx="5731510" cy="1144270"/>
             <wp:effectExtent l="0" t="0" r="2540" b="0"/>
             <wp:docPr id="3" name="그림 3"/>
@@ -827,18 +824,56 @@
       <w:pPr>
         <w:spacing w:after="0"/>
       </w:pPr>
-    </w:p>
-    <w:p>
-      <w:pPr>
-        <w:spacing w:after="0"/>
-      </w:pPr>
-    </w:p>
-    <w:p>
-      <w:pPr>
-        <w:spacing w:after="0"/>
-        <w:rPr>
-          <w:rFonts w:hint="eastAsia"/>
-        </w:rPr>
+      <w:r>
+        <w:rPr>
+          <w:rFonts w:hint="eastAsia"/>
+        </w:rPr>
+        <w:t>D</w:t>
+      </w:r>
+      <w:r>
+        <w:t>egradation</w:t>
+      </w:r>
+      <w:r>
+        <w:rPr>
+          <w:rFonts w:hint="eastAsia"/>
+        </w:rPr>
+        <w:t xml:space="preserve">에서 </w:t>
+      </w:r>
+      <w:r>
+        <w:t xml:space="preserve">linear degradation </w:t>
+      </w:r>
+      <w:r>
+        <w:rPr>
+          <w:rFonts w:hint="eastAsia"/>
+        </w:rPr>
+        <w:t xml:space="preserve">대신 좀 더 현실적인 </w:t>
+      </w:r>
+      <w:r>
+        <w:t>degradation model</w:t>
+      </w:r>
+      <w:r>
+        <w:rPr>
+          <w:rFonts w:hint="eastAsia"/>
+        </w:rPr>
+        <w:t>을 마련해야 한다.</w:t>
+      </w:r>
+    </w:p>
+    <w:p>
+      <w:pPr>
+        <w:spacing w:after="0"/>
+        <w:rPr>
+          <w:rFonts w:hint="eastAsia"/>
+        </w:rPr>
+      </w:pPr>
+    </w:p>
+    <w:p>
+      <w:pPr>
+        <w:spacing w:after="0"/>
+      </w:pPr>
+    </w:p>
+    <w:p>
+      <w:pPr>
+        <w:spacing w:after="0"/>
       </w:pPr>
     </w:p>
     <w:p>
@@ -1046,23 +1081,15 @@
         </w:rPr>
         <w:t>선택</w:t>
       </w:r>
-      <w:bookmarkStart w:id="0" w:name="_GoBack"/>
-      <w:bookmarkEnd w:id="0"/>
-    </w:p>
-    <w:p>
-      <w:pPr>
-        <w:spacing w:after="0"/>
-        <w:rPr>
-          <w:rFonts w:hint="eastAsia"/>
-        </w:rPr>
-      </w:pPr>
-    </w:p>
-    <w:p>
-      <w:pPr>
-        <w:spacing w:after="0"/>
-        <w:rPr>
-          <w:rFonts w:hint="eastAsia"/>
-        </w:rPr>
+    </w:p>
+    <w:p>
+      <w:pPr>
+        <w:spacing w:after="0"/>
+      </w:pPr>
+    </w:p>
+    <w:p>
+      <w:pPr>
+        <w:spacing w:after="0"/>
       </w:pPr>
     </w:p>
     <w:sectPr>
@@ -1076,7 +1103,7 @@
 </file>
 
 <file path=word/styles.xml><?xml version="1.0" encoding="utf-8"?>
-<w:styles xmlns:mc="http://schemas.openxmlformats.org/markup-compatibility/2006" xmlns:r="http://schemas.openxmlformats.org/officeDocument/2006/relationships" xmlns:w="http://schemas.openxmlformats.org/wordprocessingml/2006/main" xmlns:w14="http://schemas.microsoft.com/office/word/2010/wordml" xmlns:w15="http://schemas.microsoft.com/office/word/2012/wordml" xmlns:w16cid="http://schemas.microsoft.com/office/word/2016/wordml/cid" xmlns:w16se="http://schemas.microsoft.com/office/word/2015/wordml/symex" mc:Ignorable="w14 w15 w16se w16cid">
+<w:styles xmlns:mc="http://schemas.openxmlformats.org/markup-compatibility/2006" xmlns:r="http://schemas.openxmlformats.org/officeDocument/2006/relationships" xmlns:w="http://schemas.openxmlformats.org/wordprocessingml/2006/main" xmlns:w14="http://schemas.microsoft.com/office/word/2010/wordml" xmlns:w15="http://schemas.microsoft.com/office/word/2012/wordml" xmlns:w16cex="http://schemas.microsoft.com/office/word/2018/wordml/cex" xmlns:w16cid="http://schemas.microsoft.com/office/word/2016/wordml/cid" xmlns:w16="http://schemas.microsoft.com/office/word/2018/wordml" xmlns:w16sdtdh="http://schemas.microsoft.com/office/word/2020/wordml/sdtdatahash" xmlns:w16se="http://schemas.microsoft.com/office/word/2015/wordml/symex" mc:Ignorable="w14 w15 w16se w16cid w16 w16cex w16sdtdh">
   <w:docDefaults>
     <w:rPrDefault>
       <w:rPr>
@@ -1093,7 +1120,7 @@
       </w:pPr>
     </w:pPrDefault>
   </w:docDefaults>
-  <w:latentStyles w:defLockedState="0" w:defUIPriority="99" w:defSemiHidden="0" w:defUnhideWhenUsed="0" w:defQFormat="0" w:count="375">
+  <w:latentStyles w:defLockedState="0" w:defUIPriority="99" w:defSemiHidden="0" w:defUnhideWhenUsed="0" w:defQFormat="0" w:count="376">
     <w:lsdException w:name="Normal" w:uiPriority="0" w:qFormat="1"/>
     <w:lsdException w:name="heading 1" w:uiPriority="9" w:qFormat="1"/>
     <w:lsdException w:name="heading 2" w:semiHidden="1" w:uiPriority="9" w:unhideWhenUsed="1" w:qFormat="1"/>
@@ -1199,7 +1226,6 @@
     <w:lsdException w:name="HTML Sample" w:semiHidden="1" w:unhideWhenUsed="1"/>
     <w:lsdException w:name="HTML Typewriter" w:semiHidden="1" w:unhideWhenUsed="1"/>
     <w:lsdException w:name="HTML Variable" w:semiHidden="1" w:unhideWhenUsed="1"/>
-    <w:lsdException w:name="Normal Table" w:semiHidden="1" w:unhideWhenUsed="1"/>
     <w:lsdException w:name="annotation subject" w:semiHidden="1" w:unhideWhenUsed="1"/>
     <w:lsdException w:name="No List" w:semiHidden="1" w:unhideWhenUsed="1"/>
     <w:lsdException w:name="Outline List 1" w:semiHidden="1" w:unhideWhenUsed="1"/>
@@ -1246,10 +1272,8 @@
     <w:lsdException w:name="Table Subtle 2" w:semiHidden="1" w:unhideWhenUsed="1"/>
     <w:lsdException w:name="Table Web 1" w:semiHidden="1" w:unhideWhenUsed="1"/>
     <w:lsdException w:name="Table Web 2" w:semiHidden="1" w:unhideWhenUsed="1"/>
-    <w:lsdException w:name="Table Web 3" w:semiHidden="1" w:unhideWhenUsed="1"/>
     <w:lsdException w:name="Balloon Text" w:semiHidden="1" w:unhideWhenUsed="1"/>
     <w:lsdException w:name="Table Grid" w:uiPriority="39"/>
-    <w:lsdException w:name="Table Theme" w:semiHidden="1" w:unhideWhenUsed="1"/>
     <w:lsdException w:name="Placeholder Text" w:semiHidden="1"/>
     <w:lsdException w:name="No Spacing" w:uiPriority="1" w:qFormat="1"/>
     <w:lsdException w:name="Light Shading" w:uiPriority="60"/>
@@ -1469,6 +1493,7 @@
     <w:lsdException w:name="Smart Hyperlink" w:semiHidden="1" w:unhideWhenUsed="1"/>
     <w:lsdException w:name="Hashtag" w:semiHidden="1" w:unhideWhenUsed="1"/>
     <w:lsdException w:name="Unresolved Mention" w:semiHidden="1" w:unhideWhenUsed="1"/>
+    <w:lsdException w:name="Smart Link" w:semiHidden="1" w:unhideWhenUsed="1"/>
   </w:latentStyles>
   <w:style w:type="paragraph" w:default="1" w:styleId="a">
     <w:name w:val="Normal"/>

</xml_diff>

<commit_message>
Reorganize the states. Maintenance strategy and maintenance action are separated.
</commit_message>
<xml_diff>
--- a/development_log.docx
+++ b/development_log.docx
@@ -1,6 +1,6 @@
 
 <file path=word/document.xml><?xml version="1.0" encoding="utf-8"?>
-<w:document xmlns:wpc="http://schemas.microsoft.com/office/word/2010/wordprocessingCanvas" xmlns:cx="http://schemas.microsoft.com/office/drawing/2014/chartex" xmlns:cx1="http://schemas.microsoft.com/office/drawing/2015/9/8/chartex" xmlns:cx2="http://schemas.microsoft.com/office/drawing/2015/10/21/chartex" xmlns:cx3="http://schemas.microsoft.com/office/drawing/2016/5/9/chartex" xmlns:cx4="http://schemas.microsoft.com/office/drawing/2016/5/10/chartex" xmlns:cx5="http://schemas.microsoft.com/office/drawing/2016/5/11/chartex" xmlns:cx6="http://schemas.microsoft.com/office/drawing/2016/5/12/chartex" xmlns:cx7="http://schemas.microsoft.com/office/drawing/2016/5/13/chartex" xmlns:cx8="http://schemas.microsoft.com/office/drawing/2016/5/14/chartex" xmlns:mc="http://schemas.openxmlformats.org/markup-compatibility/2006" xmlns:aink="http://schemas.microsoft.com/office/drawing/2016/ink" xmlns:am3d="http://schemas.microsoft.com/office/drawing/2017/model3d" xmlns:o="urn:schemas-microsoft-com:office:office" xmlns:r="http://schemas.openxmlformats.org/officeDocument/2006/relationships" xmlns:m="http://schemas.openxmlformats.org/officeDocument/2006/math" xmlns:v="urn:schemas-microsoft-com:vml" xmlns:wp14="http://schemas.microsoft.com/office/word/2010/wordprocessingDrawing" xmlns:wp="http://schemas.openxmlformats.org/drawingml/2006/wordprocessingDrawing" xmlns:w10="urn:schemas-microsoft-com:office:word" xmlns:w="http://schemas.openxmlformats.org/wordprocessingml/2006/main" xmlns:w14="http://schemas.microsoft.com/office/word/2010/wordml" xmlns:w15="http://schemas.microsoft.com/office/word/2012/wordml" xmlns:w16cex="http://schemas.microsoft.com/office/word/2018/wordml/cex" xmlns:w16cid="http://schemas.microsoft.com/office/word/2016/wordml/cid" xmlns:w16="http://schemas.microsoft.com/office/word/2018/wordml" xmlns:w16sdtdh="http://schemas.microsoft.com/office/word/2020/wordml/sdtdatahash" xmlns:w16se="http://schemas.microsoft.com/office/word/2015/wordml/symex" xmlns:wpg="http://schemas.microsoft.com/office/word/2010/wordprocessingGroup" xmlns:wpi="http://schemas.microsoft.com/office/word/2010/wordprocessingInk" xmlns:wne="http://schemas.microsoft.com/office/word/2006/wordml" xmlns:wps="http://schemas.microsoft.com/office/word/2010/wordprocessingShape" mc:Ignorable="w14 w15 w16se w16cid w16 w16cex w16sdtdh wp14">
+<w:document xmlns:wpc="http://schemas.microsoft.com/office/word/2010/wordprocessingCanvas" xmlns:cx="http://schemas.microsoft.com/office/drawing/2014/chartex" xmlns:cx1="http://schemas.microsoft.com/office/drawing/2015/9/8/chartex" xmlns:cx2="http://schemas.microsoft.com/office/drawing/2015/10/21/chartex" xmlns:cx3="http://schemas.microsoft.com/office/drawing/2016/5/9/chartex" xmlns:cx4="http://schemas.microsoft.com/office/drawing/2016/5/10/chartex" xmlns:cx5="http://schemas.microsoft.com/office/drawing/2016/5/11/chartex" xmlns:cx6="http://schemas.microsoft.com/office/drawing/2016/5/12/chartex" xmlns:cx7="http://schemas.microsoft.com/office/drawing/2016/5/13/chartex" xmlns:cx8="http://schemas.microsoft.com/office/drawing/2016/5/14/chartex" xmlns:mc="http://schemas.openxmlformats.org/markup-compatibility/2006" xmlns:aink="http://schemas.microsoft.com/office/drawing/2016/ink" xmlns:am3d="http://schemas.microsoft.com/office/drawing/2017/model3d" xmlns:o="urn:schemas-microsoft-com:office:office" xmlns:r="http://schemas.openxmlformats.org/officeDocument/2006/relationships" xmlns:m="http://schemas.openxmlformats.org/officeDocument/2006/math" xmlns:v="urn:schemas-microsoft-com:vml" xmlns:wp14="http://schemas.microsoft.com/office/word/2010/wordprocessingDrawing" xmlns:wp="http://schemas.openxmlformats.org/drawingml/2006/wordprocessingDrawing" xmlns:w10="urn:schemas-microsoft-com:office:word" xmlns:w="http://schemas.openxmlformats.org/wordprocessingml/2006/main" xmlns:w14="http://schemas.microsoft.com/office/word/2010/wordml" xmlns:w15="http://schemas.microsoft.com/office/word/2012/wordml" xmlns:w16cid="http://schemas.microsoft.com/office/word/2016/wordml/cid" xmlns:w16se="http://schemas.microsoft.com/office/word/2015/wordml/symex" xmlns:wpg="http://schemas.microsoft.com/office/word/2010/wordprocessingGroup" xmlns:wpi="http://schemas.microsoft.com/office/word/2010/wordprocessingInk" xmlns:wne="http://schemas.microsoft.com/office/word/2006/wordml" xmlns:wps="http://schemas.microsoft.com/office/word/2010/wordprocessingShape" mc:Ignorable="w14 w15 w16se w16cid wp14">
   <w:body>
     <w:p>
       <w:pPr>
@@ -861,20 +861,86 @@
     <w:p>
       <w:pPr>
         <w:spacing w:after="0"/>
-        <w:rPr>
-          <w:rFonts w:hint="eastAsia"/>
-        </w:rPr>
-      </w:pPr>
-    </w:p>
-    <w:p>
-      <w:pPr>
-        <w:spacing w:after="0"/>
-      </w:pPr>
-    </w:p>
-    <w:p>
-      <w:pPr>
-        <w:spacing w:after="0"/>
-      </w:pPr>
+      </w:pPr>
+    </w:p>
+    <w:p>
+      <w:pPr>
+        <w:spacing w:after="0"/>
+      </w:pPr>
+    </w:p>
+    <w:p>
+      <w:pPr>
+        <w:spacing w:after="0"/>
+      </w:pPr>
+    </w:p>
+    <w:p>
+      <w:pPr>
+        <w:spacing w:after="0"/>
+        <w:rPr>
+          <w:b/>
+        </w:rPr>
+      </w:pPr>
+      <w:r>
+        <w:rPr>
+          <w:rFonts w:hint="eastAsia"/>
+          <w:b/>
+        </w:rPr>
+        <w:t>F</w:t>
+      </w:r>
+      <w:r>
+        <w:rPr>
+          <w:b/>
+        </w:rPr>
+        <w:t>low Charts</w:t>
+      </w:r>
+    </w:p>
+    <w:p>
+      <w:pPr>
+        <w:spacing w:after="0"/>
+      </w:pPr>
+      <w:r>
+        <w:rPr>
+          <w:rFonts w:hint="eastAsia"/>
+        </w:rPr>
+        <w:t>F</w:t>
+      </w:r>
+      <w:r>
+        <w:t>low chart</w:t>
+      </w:r>
+      <w:r>
+        <w:rPr>
+          <w:rFonts w:hint="eastAsia"/>
+        </w:rPr>
+        <w:t xml:space="preserve">와 관련해서 </w:t>
+      </w:r>
+      <w:r>
+        <w:t>MATLAB</w:t>
+      </w:r>
+      <w:r>
+        <w:rPr>
+          <w:rFonts w:hint="eastAsia"/>
+        </w:rPr>
+        <w:t xml:space="preserve">이 제공하는 </w:t>
+      </w:r>
+      <w:r>
+        <w:t xml:space="preserve">pattern wizard </w:t>
+      </w:r>
+      <w:r>
+        <w:rPr>
+          <w:rFonts w:hint="eastAsia"/>
+        </w:rPr>
+        <w:t>기능을 사용할 수 있다.</w:t>
+      </w:r>
+    </w:p>
+    <w:p>
+      <w:pPr>
+        <w:spacing w:after="0"/>
+        <w:rPr>
+          <w:rFonts w:hint="eastAsia"/>
+        </w:rPr>
+      </w:pPr>
+      <w:bookmarkStart w:id="0" w:name="_GoBack"/>
+      <w:bookmarkEnd w:id="0"/>
     </w:p>
     <w:p>
       <w:pPr>
@@ -1103,7 +1169,7 @@
 </file>
 
 <file path=word/styles.xml><?xml version="1.0" encoding="utf-8"?>
-<w:styles xmlns:mc="http://schemas.openxmlformats.org/markup-compatibility/2006" xmlns:r="http://schemas.openxmlformats.org/officeDocument/2006/relationships" xmlns:w="http://schemas.openxmlformats.org/wordprocessingml/2006/main" xmlns:w14="http://schemas.microsoft.com/office/word/2010/wordml" xmlns:w15="http://schemas.microsoft.com/office/word/2012/wordml" xmlns:w16cex="http://schemas.microsoft.com/office/word/2018/wordml/cex" xmlns:w16cid="http://schemas.microsoft.com/office/word/2016/wordml/cid" xmlns:w16="http://schemas.microsoft.com/office/word/2018/wordml" xmlns:w16sdtdh="http://schemas.microsoft.com/office/word/2020/wordml/sdtdatahash" xmlns:w16se="http://schemas.microsoft.com/office/word/2015/wordml/symex" mc:Ignorable="w14 w15 w16se w16cid w16 w16cex w16sdtdh">
+<w:styles xmlns:mc="http://schemas.openxmlformats.org/markup-compatibility/2006" xmlns:r="http://schemas.openxmlformats.org/officeDocument/2006/relationships" xmlns:w="http://schemas.openxmlformats.org/wordprocessingml/2006/main" xmlns:w14="http://schemas.microsoft.com/office/word/2010/wordml" xmlns:w15="http://schemas.microsoft.com/office/word/2012/wordml" xmlns:w16cid="http://schemas.microsoft.com/office/word/2016/wordml/cid" xmlns:w16se="http://schemas.microsoft.com/office/word/2015/wordml/symex" mc:Ignorable="w14 w15 w16se w16cid">
   <w:docDefaults>
     <w:rPrDefault>
       <w:rPr>
@@ -1120,7 +1186,7 @@
       </w:pPr>
     </w:pPrDefault>
   </w:docDefaults>
-  <w:latentStyles w:defLockedState="0" w:defUIPriority="99" w:defSemiHidden="0" w:defUnhideWhenUsed="0" w:defQFormat="0" w:count="376">
+  <w:latentStyles w:defLockedState="0" w:defUIPriority="99" w:defSemiHidden="0" w:defUnhideWhenUsed="0" w:defQFormat="0" w:count="375">
     <w:lsdException w:name="Normal" w:uiPriority="0" w:qFormat="1"/>
     <w:lsdException w:name="heading 1" w:uiPriority="9" w:qFormat="1"/>
     <w:lsdException w:name="heading 2" w:semiHidden="1" w:uiPriority="9" w:unhideWhenUsed="1" w:qFormat="1"/>
@@ -1226,6 +1292,7 @@
     <w:lsdException w:name="HTML Sample" w:semiHidden="1" w:unhideWhenUsed="1"/>
     <w:lsdException w:name="HTML Typewriter" w:semiHidden="1" w:unhideWhenUsed="1"/>
     <w:lsdException w:name="HTML Variable" w:semiHidden="1" w:unhideWhenUsed="1"/>
+    <w:lsdException w:name="Normal Table" w:semiHidden="1" w:unhideWhenUsed="1"/>
     <w:lsdException w:name="annotation subject" w:semiHidden="1" w:unhideWhenUsed="1"/>
     <w:lsdException w:name="No List" w:semiHidden="1" w:unhideWhenUsed="1"/>
     <w:lsdException w:name="Outline List 1" w:semiHidden="1" w:unhideWhenUsed="1"/>
@@ -1272,8 +1339,10 @@
     <w:lsdException w:name="Table Subtle 2" w:semiHidden="1" w:unhideWhenUsed="1"/>
     <w:lsdException w:name="Table Web 1" w:semiHidden="1" w:unhideWhenUsed="1"/>
     <w:lsdException w:name="Table Web 2" w:semiHidden="1" w:unhideWhenUsed="1"/>
+    <w:lsdException w:name="Table Web 3" w:semiHidden="1" w:unhideWhenUsed="1"/>
     <w:lsdException w:name="Balloon Text" w:semiHidden="1" w:unhideWhenUsed="1"/>
     <w:lsdException w:name="Table Grid" w:uiPriority="39"/>
+    <w:lsdException w:name="Table Theme" w:semiHidden="1" w:unhideWhenUsed="1"/>
     <w:lsdException w:name="Placeholder Text" w:semiHidden="1"/>
     <w:lsdException w:name="No Spacing" w:uiPriority="1" w:qFormat="1"/>
     <w:lsdException w:name="Light Shading" w:uiPriority="60"/>
@@ -1493,7 +1562,6 @@
     <w:lsdException w:name="Smart Hyperlink" w:semiHidden="1" w:unhideWhenUsed="1"/>
     <w:lsdException w:name="Hashtag" w:semiHidden="1" w:unhideWhenUsed="1"/>
     <w:lsdException w:name="Unresolved Mention" w:semiHidden="1" w:unhideWhenUsed="1"/>
-    <w:lsdException w:name="Smart Link" w:semiHidden="1" w:unhideWhenUsed="1"/>
   </w:latentStyles>
   <w:style w:type="paragraph" w:default="1" w:styleId="a">
     <w:name w:val="Normal"/>

</xml_diff>